<commit_message>
Cập nhật toàn bộ thay đổi còn lại
</commit_message>
<xml_diff>
--- a/Web thương mại điện tử.docx
+++ b/Web thương mại điện tử.docx
@@ -2539,6 +2539,7 @@
         <w:rPr>
           <w:rFonts w:ascii="Time s New Roman" w:hAnsi="Time s New Roman"/>
           <w:color w:val="000000" w:themeColor="text1"/>
+          <w:lang w:val="vi-VN"/>
         </w:rPr>
       </w:pPr>
       <w:r>
@@ -2547,6 +2548,309 @@
           <w:color w:val="000000" w:themeColor="text1"/>
         </w:rPr>
         <w:t xml:space="preserve">Người mới truy cập web có thể xem được tất cả các thông tin các trang như user nhưng muốn mua, đăng bài, nhắn tin,.. thì sẽ phải đăng nhập </w:t>
+      </w:r>
+    </w:p>
+    <w:p>
+      <w:pPr>
+        <w:ind w:left="720" w:firstLine="720"/>
+        <w:rPr>
+          <w:rFonts w:ascii="Time s New Roman" w:hAnsi="Time s New Roman"/>
+          <w:color w:val="000000" w:themeColor="text1"/>
+          <w:lang w:val="vi-VN"/>
+        </w:rPr>
+      </w:pPr>
+    </w:p>
+    <w:p>
+      <w:pPr>
+        <w:ind w:left="720" w:firstLine="720"/>
+        <w:rPr>
+          <w:rFonts w:ascii="Time s New Roman" w:hAnsi="Time s New Roman"/>
+          <w:color w:val="000000" w:themeColor="text1"/>
+          <w:lang w:val="vi-VN"/>
+        </w:rPr>
+      </w:pPr>
+    </w:p>
+    <w:p>
+      <w:pPr>
+        <w:ind w:left="720" w:firstLine="720"/>
+        <w:rPr>
+          <w:rFonts w:ascii="Time s New Roman" w:hAnsi="Time s New Roman"/>
+          <w:color w:val="000000" w:themeColor="text1"/>
+          <w:lang w:val="vi-VN"/>
+        </w:rPr>
+      </w:pPr>
+      <w:r>
+        <w:rPr>
+          <w:rFonts w:ascii="Time s New Roman" w:hAnsi="Time s New Roman"/>
+          <w:color w:val="000000" w:themeColor="text1"/>
+        </w:rPr>
+        <w:t>giờ chúng ta sẽ đến vơi frontend tôi đã xây dựng frontend bằng reactjs boostrap sơ dồ project của tôi như sau</w:t>
+      </w:r>
+    </w:p>
+    <w:p>
+      <w:pPr>
+        <w:ind w:left="720" w:firstLine="720"/>
+        <w:rPr>
+          <w:rFonts w:ascii="Time s New Roman" w:hAnsi="Time s New Roman"/>
+          <w:color w:val="000000" w:themeColor="text1"/>
+          <w:lang w:val="vi-VN"/>
+        </w:rPr>
+      </w:pPr>
+      <w:r>
+        <w:rPr>
+          <w:rFonts w:ascii="Time s New Roman" w:hAnsi="Time s New Roman"/>
+          <w:color w:val="000000" w:themeColor="text1"/>
+          <w:lang w:val="vi-VN"/>
+        </w:rPr>
+        <w:t>src/assets</w:t>
+      </w:r>
+    </w:p>
+    <w:p>
+      <w:pPr>
+        <w:ind w:left="720" w:firstLine="720"/>
+        <w:rPr>
+          <w:rFonts w:ascii="Time s New Roman" w:hAnsi="Time s New Roman"/>
+          <w:color w:val="000000" w:themeColor="text1"/>
+          <w:lang w:val="vi-VN"/>
+        </w:rPr>
+      </w:pPr>
+      <w:r>
+        <w:rPr>
+          <w:rFonts w:ascii="Time s New Roman" w:hAnsi="Time s New Roman"/>
+          <w:color w:val="000000" w:themeColor="text1"/>
+          <w:lang w:val="vi-VN"/>
+        </w:rPr>
+        <w:t>src/components/admin/</w:t>
+      </w:r>
+    </w:p>
+    <w:p>
+      <w:pPr>
+        <w:ind w:left="720" w:firstLine="720"/>
+        <w:rPr>
+          <w:rFonts w:ascii="Time s New Roman" w:hAnsi="Time s New Roman"/>
+          <w:color w:val="000000" w:themeColor="text1"/>
+          <w:lang w:val="vi-VN"/>
+        </w:rPr>
+      </w:pPr>
+      <w:r>
+        <w:rPr>
+          <w:rFonts w:ascii="Time s New Roman" w:hAnsi="Time s New Roman"/>
+          <w:color w:val="000000" w:themeColor="text1"/>
+          <w:lang w:val="vi-VN"/>
+        </w:rPr>
+        <w:t>src/components/</w:t>
+      </w:r>
+      <w:r>
+        <w:rPr>
+          <w:rFonts w:ascii="Time s New Roman" w:hAnsi="Time s New Roman"/>
+          <w:color w:val="000000" w:themeColor="text1"/>
+          <w:lang w:val="vi-VN"/>
+        </w:rPr>
+        <w:t>user/</w:t>
+      </w:r>
+    </w:p>
+    <w:p>
+      <w:pPr>
+        <w:ind w:left="720" w:firstLine="720"/>
+        <w:rPr>
+          <w:rFonts w:ascii="Time s New Roman" w:hAnsi="Time s New Roman"/>
+          <w:color w:val="000000" w:themeColor="text1"/>
+          <w:lang w:val="vi-VN"/>
+        </w:rPr>
+      </w:pPr>
+      <w:r>
+        <w:rPr>
+          <w:rFonts w:ascii="Time s New Roman" w:hAnsi="Time s New Roman"/>
+          <w:color w:val="000000" w:themeColor="text1"/>
+          <w:lang w:val="vi-VN"/>
+        </w:rPr>
+        <w:t>src/components/auth/</w:t>
+      </w:r>
+    </w:p>
+    <w:p>
+      <w:pPr>
+        <w:rPr>
+          <w:rFonts w:ascii="Time s New Roman" w:hAnsi="Time s New Roman"/>
+          <w:color w:val="000000" w:themeColor="text1"/>
+          <w:lang w:val="vi-VN"/>
+        </w:rPr>
+      </w:pPr>
+      <w:r>
+        <w:rPr>
+          <w:rFonts w:ascii="Time s New Roman" w:hAnsi="Time s New Roman"/>
+          <w:color w:val="000000" w:themeColor="text1"/>
+          <w:lang w:val="vi-VN"/>
+        </w:rPr>
+        <w:tab/>
+      </w:r>
+      <w:r>
+        <w:rPr>
+          <w:rFonts w:ascii="Time s New Roman" w:hAnsi="Time s New Roman"/>
+          <w:color w:val="000000" w:themeColor="text1"/>
+          <w:lang w:val="vi-VN"/>
+        </w:rPr>
+        <w:tab/>
+        <w:t>src/pages/admin/</w:t>
+      </w:r>
+    </w:p>
+    <w:p>
+      <w:pPr>
+        <w:rPr>
+          <w:rFonts w:ascii="Time s New Roman" w:hAnsi="Time s New Roman"/>
+          <w:color w:val="000000" w:themeColor="text1"/>
+          <w:lang w:val="vi-VN"/>
+        </w:rPr>
+      </w:pPr>
+      <w:r>
+        <w:rPr>
+          <w:rFonts w:ascii="Time s New Roman" w:hAnsi="Time s New Roman"/>
+          <w:color w:val="000000" w:themeColor="text1"/>
+          <w:lang w:val="vi-VN"/>
+        </w:rPr>
+        <w:tab/>
+      </w:r>
+      <w:r>
+        <w:rPr>
+          <w:rFonts w:ascii="Time s New Roman" w:hAnsi="Time s New Roman"/>
+          <w:color w:val="000000" w:themeColor="text1"/>
+          <w:lang w:val="vi-VN"/>
+        </w:rPr>
+        <w:tab/>
+        <w:t>src/pages/user/</w:t>
+      </w:r>
+    </w:p>
+    <w:p>
+      <w:pPr>
+        <w:rPr>
+          <w:rFonts w:ascii="Time s New Roman" w:hAnsi="Time s New Roman"/>
+          <w:color w:val="000000" w:themeColor="text1"/>
+          <w:lang w:val="vi-VN"/>
+        </w:rPr>
+      </w:pPr>
+      <w:r>
+        <w:rPr>
+          <w:rFonts w:ascii="Time s New Roman" w:hAnsi="Time s New Roman"/>
+          <w:color w:val="000000" w:themeColor="text1"/>
+          <w:lang w:val="vi-VN"/>
+        </w:rPr>
+        <w:tab/>
+      </w:r>
+      <w:r>
+        <w:rPr>
+          <w:rFonts w:ascii="Time s New Roman" w:hAnsi="Time s New Roman"/>
+          <w:color w:val="000000" w:themeColor="text1"/>
+          <w:lang w:val="vi-VN"/>
+        </w:rPr>
+        <w:tab/>
+        <w:t>src/pages/auth/</w:t>
+      </w:r>
+    </w:p>
+    <w:p>
+      <w:pPr>
+        <w:ind w:left="720" w:firstLine="720"/>
+        <w:rPr>
+          <w:rFonts w:ascii="Time s New Roman" w:hAnsi="Time s New Roman"/>
+          <w:color w:val="000000" w:themeColor="text1"/>
+          <w:lang w:val="vi-VN"/>
+        </w:rPr>
+      </w:pPr>
+      <w:r>
+        <w:rPr>
+          <w:rFonts w:ascii="Time s New Roman" w:hAnsi="Time s New Roman"/>
+          <w:color w:val="000000" w:themeColor="text1"/>
+          <w:lang w:val="vi-VN"/>
+        </w:rPr>
+        <w:t>src/conext/</w:t>
+      </w:r>
+    </w:p>
+    <w:p>
+      <w:pPr>
+        <w:ind w:left="720" w:firstLine="720"/>
+        <w:rPr>
+          <w:rFonts w:ascii="Time s New Roman" w:hAnsi="Time s New Roman"/>
+          <w:color w:val="000000" w:themeColor="text1"/>
+          <w:lang w:val="vi-VN"/>
+        </w:rPr>
+      </w:pPr>
+      <w:r>
+        <w:rPr>
+          <w:rFonts w:ascii="Time s New Roman" w:hAnsi="Time s New Roman"/>
+          <w:color w:val="000000" w:themeColor="text1"/>
+          <w:lang w:val="vi-VN"/>
+        </w:rPr>
+        <w:t>src/service</w:t>
+      </w:r>
+    </w:p>
+    <w:p>
+      <w:pPr>
+        <w:ind w:left="720" w:firstLine="720"/>
+        <w:rPr>
+          <w:rFonts w:ascii="Time s New Roman" w:hAnsi="Time s New Roman"/>
+          <w:color w:val="000000" w:themeColor="text1"/>
+          <w:lang w:val="vi-VN"/>
+        </w:rPr>
+      </w:pPr>
+      <w:r>
+        <w:rPr>
+          <w:rFonts w:ascii="Time s New Roman" w:hAnsi="Time s New Roman"/>
+          <w:color w:val="000000" w:themeColor="text1"/>
+          <w:lang w:val="vi-VN"/>
+        </w:rPr>
+        <w:t>app.jsx</w:t>
+      </w:r>
+    </w:p>
+    <w:p>
+      <w:pPr>
+        <w:ind w:left="720" w:firstLine="720"/>
+        <w:rPr>
+          <w:rFonts w:ascii="Time s New Roman" w:hAnsi="Time s New Roman"/>
+          <w:color w:val="000000" w:themeColor="text1"/>
+          <w:lang w:val="vi-VN"/>
+        </w:rPr>
+      </w:pPr>
+      <w:r>
+        <w:rPr>
+          <w:rFonts w:ascii="Time s New Roman" w:hAnsi="Time s New Roman"/>
+          <w:color w:val="000000" w:themeColor="text1"/>
+          <w:lang w:val="vi-VN"/>
+        </w:rPr>
+        <w:t>main.jsx</w:t>
+      </w:r>
+    </w:p>
+    <w:p>
+      <w:pPr>
+        <w:ind w:left="720" w:firstLine="720"/>
+        <w:rPr>
+          <w:rFonts w:ascii="Time s New Roman" w:hAnsi="Time s New Roman"/>
+          <w:color w:val="000000" w:themeColor="text1"/>
+          <w:lang w:val="vi-VN"/>
+        </w:rPr>
+      </w:pPr>
+      <w:r>
+        <w:rPr>
+          <w:rFonts w:ascii="Time s New Roman" w:hAnsi="Time s New Roman"/>
+          <w:color w:val="000000" w:themeColor="text1"/>
+          <w:lang w:val="vi-VN"/>
+        </w:rPr>
+        <w:t>index.css</w:t>
+      </w:r>
+    </w:p>
+    <w:p>
+      <w:pPr>
+        <w:ind w:left="720" w:firstLine="720"/>
+        <w:rPr>
+          <w:rFonts w:ascii="Time s New Roman" w:hAnsi="Time s New Roman"/>
+          <w:color w:val="000000" w:themeColor="text1"/>
+          <w:lang w:val="vi-VN"/>
+        </w:rPr>
+      </w:pPr>
+      <w:r>
+        <w:rPr>
+          <w:rFonts w:ascii="Time s New Roman" w:hAnsi="Time s New Roman"/>
+          <w:color w:val="000000" w:themeColor="text1"/>
+          <w:lang w:val="vi-VN"/>
+        </w:rPr>
+        <w:t>App.css</w:t>
       </w:r>
     </w:p>
     <w:p>
@@ -3414,7 +3718,6 @@
   <w:style w:type="character" w:default="1" w:styleId="DefaultParagraphFont">
     <w:name w:val="Default Paragraph Font"/>
     <w:uiPriority w:val="1"/>
-    <w:semiHidden/>
     <w:unhideWhenUsed/>
   </w:style>
   <w:style w:type="table" w:default="1" w:styleId="TableNormal">

</xml_diff>